<commit_message>
Created TODO list with remaining tasks, CRUD finished for db
</commit_message>
<xml_diff>
--- a/Project Brief.docx
+++ b/Project Brief.docx
@@ -40,12 +40,28 @@
       </w:r>
     </w:p>
     <w:p>
-      <w:r>
+      <w:pPr>
+        <w:rPr>
+          <w:strike/>
+        </w:rPr>
+      </w:pPr>
+      <w:r>
+        <w:rPr>
+          <w:strike/>
+        </w:rPr>
         <w:t>Save information to database, get information back….</w:t>
       </w:r>
     </w:p>
     <w:p>
-      <w:r>
+      <w:pPr>
+        <w:rPr>
+          <w:strike/>
+        </w:rPr>
+      </w:pPr>
+      <w:r>
+        <w:rPr>
+          <w:strike/>
+        </w:rPr>
         <w:t>DAO – CRUD!</w:t>
       </w:r>
     </w:p>

</xml_diff>

<commit_message>
Uploading pictures that will be used for backgorund
</commit_message>
<xml_diff>
--- a/Project Brief.docx
+++ b/Project Brief.docx
@@ -35,7 +35,15 @@
       </w:pPr>
     </w:p>
     <w:p>
-      <w:r>
+      <w:pPr>
+        <w:rPr>
+          <w:strike/>
+        </w:rPr>
+      </w:pPr>
+      <w:r>
+        <w:rPr>
+          <w:strike/>
+        </w:rPr>
         <w:t>Project of your choice – user (views, model, controllers) and “your topic” (views, model, controllers)</w:t>
       </w:r>
     </w:p>

</xml_diff>

<commit_message>
Added Register option at login screen
</commit_message>
<xml_diff>
--- a/Project Brief.docx
+++ b/Project Brief.docx
@@ -74,52 +74,131 @@
       </w:r>
     </w:p>
     <w:p>
-      <w:r>
+      <w:pPr>
+        <w:rPr>
+          <w:strike/>
+        </w:rPr>
+      </w:pPr>
+      <w:r>
+        <w:rPr>
+          <w:strike/>
+        </w:rPr>
         <w:t>Use Sessions</w:t>
       </w:r>
     </w:p>
     <w:p/>
     <w:p>
-      <w:r>
+      <w:pPr>
+        <w:rPr>
+          <w:strike/>
+        </w:rPr>
+      </w:pPr>
+      <w:r>
+        <w:rPr>
+          <w:strike/>
+        </w:rPr>
         <w:t>Example:</w:t>
       </w:r>
     </w:p>
     <w:p>
-      <w:r>
+      <w:pPr>
+        <w:rPr>
+          <w:strike/>
+        </w:rPr>
+      </w:pPr>
+      <w:r>
+        <w:rPr>
+          <w:strike/>
+        </w:rPr>
         <w:t xml:space="preserve">User registers, (Add to </w:t>
       </w:r>
       <w:proofErr w:type="spellStart"/>
       <w:r>
+        <w:rPr>
+          <w:strike/>
+        </w:rPr>
         <w:t>db</w:t>
       </w:r>
       <w:proofErr w:type="spellEnd"/>
       <w:r>
+        <w:rPr>
+          <w:strike/>
+        </w:rPr>
         <w:t>)</w:t>
       </w:r>
     </w:p>
     <w:p>
-      <w:r>
+      <w:pPr>
+        <w:rPr>
+          <w:strike/>
+        </w:rPr>
+      </w:pPr>
+      <w:r>
+        <w:rPr>
+          <w:strike/>
+        </w:rPr>
         <w:tab/>
         <w:t>Check if email exists in the database</w:t>
       </w:r>
       <w:r>
+        <w:rPr>
+          <w:strike/>
+        </w:rPr>
         <w:t xml:space="preserve"> – if not, add, else go back to previous page</w:t>
       </w:r>
     </w:p>
     <w:p>
-      <w:r>
+      <w:pPr>
+        <w:rPr>
+          <w:strike/>
+        </w:rPr>
+      </w:pPr>
+      <w:r>
+        <w:rPr>
+          <w:strike/>
+        </w:rPr>
         <w:t>User logs in, creates/sees their list of objects (books)</w:t>
       </w:r>
     </w:p>
     <w:p>
-      <w:r>
+      <w:pPr>
+        <w:rPr>
+          <w:strike/>
+        </w:rPr>
+      </w:pPr>
+      <w:r>
+        <w:rPr>
+          <w:strike/>
+        </w:rPr>
         <w:tab/>
         <w:t>Checks email with user table, returns page saying hi “name” – buttons (add object/see objects)</w:t>
       </w:r>
     </w:p>
     <w:p>
-      <w:r>
-        <w:t>(session for all pages….)</w:t>
+      <w:pPr>
+        <w:rPr>
+          <w:strike/>
+        </w:rPr>
+      </w:pPr>
+      <w:r>
+        <w:rPr>
+          <w:strike/>
+        </w:rPr>
+        <w:t>(</w:t>
+      </w:r>
+      <w:proofErr w:type="gramStart"/>
+      <w:r>
+        <w:rPr>
+          <w:strike/>
+        </w:rPr>
+        <w:t>session</w:t>
+      </w:r>
+      <w:proofErr w:type="gramEnd"/>
+      <w:r>
+        <w:rPr>
+          <w:strike/>
+        </w:rPr>
+        <w:t xml:space="preserve"> for all pages….)</w:t>
       </w:r>
     </w:p>
     <w:p>
@@ -173,17 +252,39 @@
     <w:p/>
     <w:p/>
     <w:p>
-      <w:r>
+      <w:pPr>
+        <w:rPr>
+          <w:strike/>
+        </w:rPr>
+      </w:pPr>
+      <w:r>
+        <w:rPr>
+          <w:strike/>
+        </w:rPr>
         <w:t>I should be able to see my books, but I should also be able to see ALL the books and who has read them</w:t>
       </w:r>
       <w:proofErr w:type="gramStart"/>
       <w:r>
+        <w:rPr>
+          <w:strike/>
+        </w:rPr>
         <w:t>…..</w:t>
       </w:r>
       <w:proofErr w:type="gramEnd"/>
       <w:r>
-        <w:t xml:space="preserve"> therefore I can see that Michelle has read a book I like so now I’m going to read another one she has read as we likely have similar tastes…..</w:t>
-      </w:r>
+        <w:rPr>
+          <w:strike/>
+        </w:rPr>
+        <w:t xml:space="preserve"> therefore I can see that Michelle has read a book I like so now I’m going to read another one she has read as we likely have similar tastes</w:t>
+      </w:r>
+      <w:proofErr w:type="gramStart"/>
+      <w:r>
+        <w:rPr>
+          <w:strike/>
+        </w:rPr>
+        <w:t>…..</w:t>
+      </w:r>
+      <w:proofErr w:type="gramEnd"/>
     </w:p>
     <w:sectPr>
       <w:pgSz w:w="11906" w:h="16838"/>

</xml_diff>